<commit_message>
Added up to ch-08
</commit_message>
<xml_diff>
--- a/Ch04_ConditionalRendering.docx
+++ b/Ch04_ConditionalRendering.docx
@@ -1519,1384 +1519,36 @@
       <w:pPr>
         <w:pStyle w:val="NoSpacing"/>
       </w:pPr>
+    </w:p>
+    <w:p>
+      <w:pPr>
+        <w:pStyle w:val="NoSpacing"/>
+      </w:pPr>
+    </w:p>
+    <w:p>
+      <w:pPr>
+        <w:pStyle w:val="NoSpacing"/>
+      </w:pPr>
+    </w:p>
+    <w:p>
+      <w:pPr>
+        <w:pStyle w:val="NoSpacing"/>
+      </w:pPr>
+    </w:p>
+    <w:p>
+      <w:pPr>
+        <w:pStyle w:val="NoSpacing"/>
+      </w:pPr>
+    </w:p>
+    <w:p>
+      <w:pPr>
+        <w:pStyle w:val="NoSpacing"/>
+      </w:pPr>
       <w:bookmarkStart w:id="0" w:name="_GoBack"/>
       <w:bookmarkEnd w:id="0"/>
     </w:p>
-    <w:p>
-      <w:pPr>
-        <w:pStyle w:val="NoSpacing"/>
-      </w:pPr>
-    </w:p>
-    <w:p>
-      <w:pPr>
-        <w:pStyle w:val="NoSpacing"/>
-      </w:pPr>
-    </w:p>
-    <w:p>
-      <w:pPr>
-        <w:pStyle w:val="NoSpacing"/>
-      </w:pPr>
-    </w:p>
-    <w:p>
-      <w:pPr>
-        <w:pStyle w:val="NoSpacing"/>
-      </w:pPr>
-    </w:p>
-    <w:p>
-      <w:pPr>
-        <w:pStyle w:val="NoSpacing"/>
-      </w:pPr>
-    </w:p>
-    <w:p>
-      <w:pPr>
-        <w:pStyle w:val="NoSpacing"/>
-      </w:pPr>
-    </w:p>
-    <w:p>
-      <w:pPr>
-        <w:pStyle w:val="NoSpacing"/>
-      </w:pPr>
-    </w:p>
-    <w:p>
-      <w:pPr>
-        <w:pStyle w:val="NoSpacing"/>
-      </w:pPr>
-    </w:p>
-    <w:p>
-      <w:pPr>
-        <w:pStyle w:val="NoSpacing"/>
-      </w:pPr>
-    </w:p>
-    <w:p>
-      <w:pPr>
-        <w:pStyle w:val="NoSpacing"/>
-      </w:pPr>
-    </w:p>
-    <w:p>
-      <w:pPr>
-        <w:pStyle w:val="NoSpacing"/>
-      </w:pPr>
-    </w:p>
-    <w:p>
-      <w:pPr>
-        <w:pStyle w:val="NoSpacing"/>
-      </w:pPr>
-    </w:p>
-    <w:p>
-      <w:pPr>
-        <w:pStyle w:val="NoSpacing"/>
-      </w:pPr>
-    </w:p>
-    <w:p>
-      <w:pPr>
-        <w:pStyle w:val="NoSpacing"/>
-      </w:pPr>
-    </w:p>
-    <w:p>
-      <w:pPr>
-        <w:pStyle w:val="NoSpacing"/>
-      </w:pPr>
-    </w:p>
-    <w:p>
-      <w:pPr>
-        <w:pStyle w:val="NoSpacing"/>
-      </w:pPr>
-    </w:p>
-    <w:p>
-      <w:pPr>
-        <w:pStyle w:val="NoSpacing"/>
-      </w:pPr>
-    </w:p>
-    <w:p>
-      <w:pPr>
-        <w:pStyle w:val="NoSpacing"/>
-      </w:pPr>
-    </w:p>
-    <w:p>
-      <w:pPr>
-        <w:pStyle w:val="NoSpacing"/>
-      </w:pPr>
-    </w:p>
-    <w:p>
-      <w:pPr>
-        <w:pStyle w:val="NoSpacing"/>
-      </w:pPr>
-    </w:p>
-    <w:p>
-      <w:pPr>
-        <w:pStyle w:val="NoSpacing"/>
-      </w:pPr>
-    </w:p>
-    <w:p>
-      <w:pPr>
-        <w:pStyle w:val="NoSpacing"/>
-      </w:pPr>
-    </w:p>
-    <w:p>
-      <w:pPr>
-        <w:pStyle w:val="NoSpacing"/>
-      </w:pPr>
-    </w:p>
-    <w:p>
-      <w:pPr>
-        <w:pStyle w:val="NoSpacing"/>
-      </w:pPr>
-    </w:p>
-    <w:p>
-      <w:pPr>
-        <w:pStyle w:val="NoSpacing"/>
-      </w:pPr>
-      <w:r>
-        <w:rPr>
-          <w:noProof/>
-        </w:rPr>
-        <w:lastRenderedPageBreak/>
-        <w:drawing>
-          <wp:inline distT="0" distB="0" distL="0" distR="0" wp14:anchorId="465C7746" wp14:editId="2811DCEC">
-            <wp:extent cx="5943600" cy="2467610"/>
-            <wp:effectExtent l="0" t="0" r="0" b="8890"/>
-            <wp:docPr id="25" name="Picture 25"/>
-            <wp:cNvGraphicFramePr>
-              <a:graphicFrameLocks xmlns:a="http://schemas.openxmlformats.org/drawingml/2006/main" noChangeAspect="1"/>
-            </wp:cNvGraphicFramePr>
-            <a:graphic xmlns:a="http://schemas.openxmlformats.org/drawingml/2006/main">
-              <a:graphicData uri="http://schemas.openxmlformats.org/drawingml/2006/picture">
-                <pic:pic xmlns:pic="http://schemas.openxmlformats.org/drawingml/2006/picture">
-                  <pic:nvPicPr>
-                    <pic:cNvPr id="1" name=""/>
-                    <pic:cNvPicPr/>
-                  </pic:nvPicPr>
-                  <pic:blipFill>
-                    <a:blip r:embed="rId28"/>
-                    <a:stretch>
-                      <a:fillRect/>
-                    </a:stretch>
-                  </pic:blipFill>
-                  <pic:spPr>
-                    <a:xfrm>
-                      <a:off x="0" y="0"/>
-                      <a:ext cx="5943600" cy="2467610"/>
-                    </a:xfrm>
-                    <a:prstGeom prst="rect">
-                      <a:avLst/>
-                    </a:prstGeom>
-                  </pic:spPr>
-                </pic:pic>
-              </a:graphicData>
-            </a:graphic>
-          </wp:inline>
-        </w:drawing>
-      </w:r>
-    </w:p>
-    <w:p>
-      <w:pPr>
-        <w:pStyle w:val="NoSpacing"/>
-      </w:pPr>
-      <w:r>
-        <w:t xml:space="preserve">By running the command </w:t>
-      </w:r>
-      <w:r>
-        <w:tab/>
-      </w:r>
-      <w:proofErr w:type="spellStart"/>
-      <w:r>
-        <w:rPr>
-          <w:b/>
-        </w:rPr>
-        <w:t>git</w:t>
-      </w:r>
-      <w:proofErr w:type="spellEnd"/>
-      <w:r>
-        <w:rPr>
-          <w:b/>
-        </w:rPr>
-        <w:t xml:space="preserve"> checkout L3-start</w:t>
-      </w:r>
-      <w:r>
-        <w:t xml:space="preserve"> </w:t>
-      </w:r>
-    </w:p>
-    <w:p>
-      <w:pPr>
-        <w:pStyle w:val="NoSpacing"/>
-      </w:pPr>
-      <w:proofErr w:type="gramStart"/>
-      <w:r>
-        <w:t>you</w:t>
-      </w:r>
-      <w:proofErr w:type="gramEnd"/>
-      <w:r>
-        <w:t xml:space="preserve"> have the starting code to </w:t>
-      </w:r>
-      <w:proofErr w:type="spellStart"/>
-      <w:r>
-        <w:t>Attribute_Binding</w:t>
-      </w:r>
-      <w:proofErr w:type="spellEnd"/>
-    </w:p>
-    <w:p>
-      <w:pPr>
-        <w:pStyle w:val="NoSpacing"/>
-      </w:pPr>
-    </w:p>
-    <w:p>
-      <w:pPr>
-        <w:pStyle w:val="NoSpacing"/>
-      </w:pPr>
-      <w:r>
-        <w:rPr>
-          <w:noProof/>
-        </w:rPr>
-        <w:drawing>
-          <wp:inline distT="0" distB="0" distL="0" distR="0" wp14:anchorId="1B511927" wp14:editId="1C7973B8">
-            <wp:extent cx="5943600" cy="3696970"/>
-            <wp:effectExtent l="0" t="0" r="0" b="0"/>
-            <wp:docPr id="26" name="Picture 26"/>
-            <wp:cNvGraphicFramePr>
-              <a:graphicFrameLocks xmlns:a="http://schemas.openxmlformats.org/drawingml/2006/main" noChangeAspect="1"/>
-            </wp:cNvGraphicFramePr>
-            <a:graphic xmlns:a="http://schemas.openxmlformats.org/drawingml/2006/main">
-              <a:graphicData uri="http://schemas.openxmlformats.org/drawingml/2006/picture">
-                <pic:pic xmlns:pic="http://schemas.openxmlformats.org/drawingml/2006/picture">
-                  <pic:nvPicPr>
-                    <pic:cNvPr id="1" name=""/>
-                    <pic:cNvPicPr/>
-                  </pic:nvPicPr>
-                  <pic:blipFill>
-                    <a:blip r:embed="rId29"/>
-                    <a:stretch>
-                      <a:fillRect/>
-                    </a:stretch>
-                  </pic:blipFill>
-                  <pic:spPr>
-                    <a:xfrm>
-                      <a:off x="0" y="0"/>
-                      <a:ext cx="5943600" cy="3696970"/>
-                    </a:xfrm>
-                    <a:prstGeom prst="rect">
-                      <a:avLst/>
-                    </a:prstGeom>
-                  </pic:spPr>
-                </pic:pic>
-              </a:graphicData>
-            </a:graphic>
-          </wp:inline>
-        </w:drawing>
-      </w:r>
-    </w:p>
-    <w:p>
-      <w:pPr>
-        <w:pStyle w:val="NoSpacing"/>
-      </w:pPr>
-    </w:p>
-    <w:p>
-      <w:pPr>
-        <w:pStyle w:val="NoSpacing"/>
-      </w:pPr>
-      <w:r>
-        <w:t>We have images that we need to target:</w:t>
-      </w:r>
-    </w:p>
-    <w:p>
-      <w:pPr>
-        <w:pStyle w:val="NoSpacing"/>
-      </w:pPr>
-      <w:r>
-        <w:rPr>
-          <w:noProof/>
-        </w:rPr>
-        <w:lastRenderedPageBreak/>
-        <w:drawing>
-          <wp:inline distT="0" distB="0" distL="0" distR="0" wp14:anchorId="6758E433" wp14:editId="3136B5EF">
-            <wp:extent cx="1638300" cy="1762125"/>
-            <wp:effectExtent l="0" t="0" r="0" b="9525"/>
-            <wp:docPr id="27" name="Picture 27"/>
-            <wp:cNvGraphicFramePr>
-              <a:graphicFrameLocks xmlns:a="http://schemas.openxmlformats.org/drawingml/2006/main" noChangeAspect="1"/>
-            </wp:cNvGraphicFramePr>
-            <a:graphic xmlns:a="http://schemas.openxmlformats.org/drawingml/2006/main">
-              <a:graphicData uri="http://schemas.openxmlformats.org/drawingml/2006/picture">
-                <pic:pic xmlns:pic="http://schemas.openxmlformats.org/drawingml/2006/picture">
-                  <pic:nvPicPr>
-                    <pic:cNvPr id="1" name=""/>
-                    <pic:cNvPicPr/>
-                  </pic:nvPicPr>
-                  <pic:blipFill>
-                    <a:blip r:embed="rId30"/>
-                    <a:stretch>
-                      <a:fillRect/>
-                    </a:stretch>
-                  </pic:blipFill>
-                  <pic:spPr>
-                    <a:xfrm>
-                      <a:off x="0" y="0"/>
-                      <a:ext cx="1638300" cy="1762125"/>
-                    </a:xfrm>
-                    <a:prstGeom prst="rect">
-                      <a:avLst/>
-                    </a:prstGeom>
-                  </pic:spPr>
-                </pic:pic>
-              </a:graphicData>
-            </a:graphic>
-          </wp:inline>
-        </w:drawing>
-      </w:r>
-    </w:p>
-    <w:p>
-      <w:pPr>
-        <w:pStyle w:val="NoSpacing"/>
-      </w:pPr>
-    </w:p>
-    <w:p>
-      <w:pPr>
-        <w:pStyle w:val="NoSpacing"/>
-      </w:pPr>
-      <w:r>
-        <w:t xml:space="preserve">Add the targeting to the </w:t>
-      </w:r>
-      <w:proofErr w:type="spellStart"/>
-      <w:r>
-        <w:t>const</w:t>
-      </w:r>
-      <w:proofErr w:type="spellEnd"/>
-      <w:r>
-        <w:t xml:space="preserve"> app = </w:t>
-      </w:r>
-      <w:proofErr w:type="spellStart"/>
-      <w:proofErr w:type="gramStart"/>
-      <w:r>
-        <w:t>Vue.createApp</w:t>
-      </w:r>
-      <w:proofErr w:type="spellEnd"/>
-      <w:r>
-        <w:t>(</w:t>
-      </w:r>
-      <w:proofErr w:type="gramEnd"/>
-      <w:r>
-        <w:t>) structure</w:t>
-      </w:r>
-    </w:p>
-    <w:p>
-      <w:pPr>
-        <w:pStyle w:val="NoSpacing"/>
-      </w:pPr>
-    </w:p>
-    <w:p>
-      <w:pPr>
-        <w:pStyle w:val="NoSpacing"/>
-      </w:pPr>
-      <w:r>
-        <w:rPr>
-          <w:noProof/>
-        </w:rPr>
-        <w:drawing>
-          <wp:inline distT="0" distB="0" distL="0" distR="0" wp14:anchorId="6C50D135" wp14:editId="315DEA65">
-            <wp:extent cx="4267200" cy="1524000"/>
-            <wp:effectExtent l="0" t="0" r="0" b="0"/>
-            <wp:docPr id="28" name="Picture 28"/>
-            <wp:cNvGraphicFramePr>
-              <a:graphicFrameLocks xmlns:a="http://schemas.openxmlformats.org/drawingml/2006/main" noChangeAspect="1"/>
-            </wp:cNvGraphicFramePr>
-            <a:graphic xmlns:a="http://schemas.openxmlformats.org/drawingml/2006/main">
-              <a:graphicData uri="http://schemas.openxmlformats.org/drawingml/2006/picture">
-                <pic:pic xmlns:pic="http://schemas.openxmlformats.org/drawingml/2006/picture">
-                  <pic:nvPicPr>
-                    <pic:cNvPr id="1" name=""/>
-                    <pic:cNvPicPr/>
-                  </pic:nvPicPr>
-                  <pic:blipFill>
-                    <a:blip r:embed="rId31"/>
-                    <a:stretch>
-                      <a:fillRect/>
-                    </a:stretch>
-                  </pic:blipFill>
-                  <pic:spPr>
-                    <a:xfrm>
-                      <a:off x="0" y="0"/>
-                      <a:ext cx="4267200" cy="1524000"/>
-                    </a:xfrm>
-                    <a:prstGeom prst="rect">
-                      <a:avLst/>
-                    </a:prstGeom>
-                  </pic:spPr>
-                </pic:pic>
-              </a:graphicData>
-            </a:graphic>
-          </wp:inline>
-        </w:drawing>
-      </w:r>
-    </w:p>
-    <w:p>
-      <w:pPr>
-        <w:pStyle w:val="NoSpacing"/>
-      </w:pPr>
-    </w:p>
-    <w:p>
-      <w:pPr>
-        <w:pStyle w:val="NoSpacing"/>
-      </w:pPr>
-      <w:r>
-        <w:t>This is the relative path under Copy Relative Path</w:t>
-      </w:r>
-      <w:r>
-        <w:t xml:space="preserve"> (make sure to include a comma)</w:t>
-      </w:r>
-    </w:p>
-    <w:p>
-      <w:pPr>
-        <w:pStyle w:val="NoSpacing"/>
-      </w:pPr>
-      <w:r>
-        <w:rPr>
-          <w:noProof/>
-        </w:rPr>
-        <w:drawing>
-          <wp:inline distT="0" distB="0" distL="0" distR="0" wp14:anchorId="620D84FB" wp14:editId="4BDC6691">
-            <wp:extent cx="3400425" cy="838200"/>
-            <wp:effectExtent l="0" t="0" r="9525" b="0"/>
-            <wp:docPr id="29" name="Picture 29"/>
-            <wp:cNvGraphicFramePr>
-              <a:graphicFrameLocks xmlns:a="http://schemas.openxmlformats.org/drawingml/2006/main" noChangeAspect="1"/>
-            </wp:cNvGraphicFramePr>
-            <a:graphic xmlns:a="http://schemas.openxmlformats.org/drawingml/2006/main">
-              <a:graphicData uri="http://schemas.openxmlformats.org/drawingml/2006/picture">
-                <pic:pic xmlns:pic="http://schemas.openxmlformats.org/drawingml/2006/picture">
-                  <pic:nvPicPr>
-                    <pic:cNvPr id="1" name=""/>
-                    <pic:cNvPicPr/>
-                  </pic:nvPicPr>
-                  <pic:blipFill>
-                    <a:blip r:embed="rId32"/>
-                    <a:stretch>
-                      <a:fillRect/>
-                    </a:stretch>
-                  </pic:blipFill>
-                  <pic:spPr>
-                    <a:xfrm>
-                      <a:off x="0" y="0"/>
-                      <a:ext cx="3400425" cy="838200"/>
-                    </a:xfrm>
-                    <a:prstGeom prst="rect">
-                      <a:avLst/>
-                    </a:prstGeom>
-                  </pic:spPr>
-                </pic:pic>
-              </a:graphicData>
-            </a:graphic>
-          </wp:inline>
-        </w:drawing>
-      </w:r>
-    </w:p>
-    <w:p>
-      <w:pPr>
-        <w:pStyle w:val="NoSpacing"/>
-      </w:pPr>
-      <w:r>
-        <w:t>Next we want to use the targeting item image in the html template (body)</w:t>
-      </w:r>
-    </w:p>
-    <w:p>
-      <w:pPr>
-        <w:pStyle w:val="NoSpacing"/>
-      </w:pPr>
-    </w:p>
-    <w:p>
-      <w:pPr>
-        <w:pStyle w:val="NoSpacing"/>
-      </w:pPr>
-      <w:r>
-        <w:rPr>
-          <w:noProof/>
-        </w:rPr>
-        <w:drawing>
-          <wp:inline distT="0" distB="0" distL="0" distR="0" wp14:anchorId="5A7D86B5" wp14:editId="14FD7022">
-            <wp:extent cx="2800350" cy="1647825"/>
-            <wp:effectExtent l="0" t="0" r="0" b="9525"/>
-            <wp:docPr id="30" name="Picture 30"/>
-            <wp:cNvGraphicFramePr>
-              <a:graphicFrameLocks xmlns:a="http://schemas.openxmlformats.org/drawingml/2006/main" noChangeAspect="1"/>
-            </wp:cNvGraphicFramePr>
-            <a:graphic xmlns:a="http://schemas.openxmlformats.org/drawingml/2006/main">
-              <a:graphicData uri="http://schemas.openxmlformats.org/drawingml/2006/picture">
-                <pic:pic xmlns:pic="http://schemas.openxmlformats.org/drawingml/2006/picture">
-                  <pic:nvPicPr>
-                    <pic:cNvPr id="1" name=""/>
-                    <pic:cNvPicPr/>
-                  </pic:nvPicPr>
-                  <pic:blipFill>
-                    <a:blip r:embed="rId33"/>
-                    <a:stretch>
-                      <a:fillRect/>
-                    </a:stretch>
-                  </pic:blipFill>
-                  <pic:spPr>
-                    <a:xfrm>
-                      <a:off x="0" y="0"/>
-                      <a:ext cx="2800350" cy="1647825"/>
-                    </a:xfrm>
-                    <a:prstGeom prst="rect">
-                      <a:avLst/>
-                    </a:prstGeom>
-                  </pic:spPr>
-                </pic:pic>
-              </a:graphicData>
-            </a:graphic>
-          </wp:inline>
-        </w:drawing>
-      </w:r>
-    </w:p>
-    <w:p>
-      <w:pPr>
-        <w:pStyle w:val="NoSpacing"/>
-      </w:pPr>
-    </w:p>
-    <w:p>
-      <w:pPr>
-        <w:pStyle w:val="NoSpacing"/>
-        <w:rPr>
-          <w:b/>
-        </w:rPr>
-      </w:pPr>
-      <w:r>
-        <w:rPr>
-          <w:b/>
-        </w:rPr>
-        <w:t xml:space="preserve">How do we bind the </w:t>
-      </w:r>
-      <w:proofErr w:type="spellStart"/>
-      <w:r>
-        <w:rPr>
-          <w:b/>
-        </w:rPr>
-        <w:t>src</w:t>
-      </w:r>
-      <w:proofErr w:type="spellEnd"/>
-      <w:r>
-        <w:rPr>
-          <w:b/>
-        </w:rPr>
-        <w:t xml:space="preserve"> to the image?</w:t>
-      </w:r>
-    </w:p>
-    <w:p>
-      <w:pPr>
-        <w:pStyle w:val="NoSpacing"/>
-      </w:pPr>
-      <w:r>
-        <w:t>We used the div id before for Data items, here we have an image item</w:t>
-      </w:r>
-    </w:p>
-    <w:p>
-      <w:pPr>
-        <w:pStyle w:val="NoSpacing"/>
-      </w:pPr>
-    </w:p>
-    <w:p>
-      <w:pPr>
-        <w:pStyle w:val="NoSpacing"/>
-      </w:pPr>
-      <w:r>
-        <w:rPr>
-          <w:noProof/>
-        </w:rPr>
-        <w:lastRenderedPageBreak/>
-        <w:drawing>
-          <wp:inline distT="0" distB="0" distL="0" distR="0" wp14:anchorId="2281398C" wp14:editId="66784380">
-            <wp:extent cx="5943600" cy="1075055"/>
-            <wp:effectExtent l="0" t="0" r="0" b="0"/>
-            <wp:docPr id="33" name="Picture 33"/>
-            <wp:cNvGraphicFramePr>
-              <a:graphicFrameLocks xmlns:a="http://schemas.openxmlformats.org/drawingml/2006/main" noChangeAspect="1"/>
-            </wp:cNvGraphicFramePr>
-            <a:graphic xmlns:a="http://schemas.openxmlformats.org/drawingml/2006/main">
-              <a:graphicData uri="http://schemas.openxmlformats.org/drawingml/2006/picture">
-                <pic:pic xmlns:pic="http://schemas.openxmlformats.org/drawingml/2006/picture">
-                  <pic:nvPicPr>
-                    <pic:cNvPr id="1" name=""/>
-                    <pic:cNvPicPr/>
-                  </pic:nvPicPr>
-                  <pic:blipFill>
-                    <a:blip r:embed="rId34"/>
-                    <a:stretch>
-                      <a:fillRect/>
-                    </a:stretch>
-                  </pic:blipFill>
-                  <pic:spPr>
-                    <a:xfrm>
-                      <a:off x="0" y="0"/>
-                      <a:ext cx="5943600" cy="1075055"/>
-                    </a:xfrm>
-                    <a:prstGeom prst="rect">
-                      <a:avLst/>
-                    </a:prstGeom>
-                  </pic:spPr>
-                </pic:pic>
-              </a:graphicData>
-            </a:graphic>
-          </wp:inline>
-        </w:drawing>
-      </w:r>
-    </w:p>
-    <w:p>
-      <w:pPr>
-        <w:pStyle w:val="NoSpacing"/>
-      </w:pPr>
-    </w:p>
-    <w:p>
-      <w:pPr>
-        <w:pStyle w:val="NoSpacing"/>
-      </w:pPr>
-      <w:r>
-        <w:rPr>
-          <w:noProof/>
-        </w:rPr>
-        <w:drawing>
-          <wp:inline distT="0" distB="0" distL="0" distR="0" wp14:anchorId="70665E36" wp14:editId="097E2D9C">
-            <wp:extent cx="2133600" cy="571500"/>
-            <wp:effectExtent l="0" t="0" r="0" b="0"/>
-            <wp:docPr id="32" name="Picture 32"/>
-            <wp:cNvGraphicFramePr>
-              <a:graphicFrameLocks xmlns:a="http://schemas.openxmlformats.org/drawingml/2006/main" noChangeAspect="1"/>
-            </wp:cNvGraphicFramePr>
-            <a:graphic xmlns:a="http://schemas.openxmlformats.org/drawingml/2006/main">
-              <a:graphicData uri="http://schemas.openxmlformats.org/drawingml/2006/picture">
-                <pic:pic xmlns:pic="http://schemas.openxmlformats.org/drawingml/2006/picture">
-                  <pic:nvPicPr>
-                    <pic:cNvPr id="1" name=""/>
-                    <pic:cNvPicPr/>
-                  </pic:nvPicPr>
-                  <pic:blipFill>
-                    <a:blip r:embed="rId35"/>
-                    <a:stretch>
-                      <a:fillRect/>
-                    </a:stretch>
-                  </pic:blipFill>
-                  <pic:spPr>
-                    <a:xfrm>
-                      <a:off x="0" y="0"/>
-                      <a:ext cx="2133600" cy="571500"/>
-                    </a:xfrm>
-                    <a:prstGeom prst="rect">
-                      <a:avLst/>
-                    </a:prstGeom>
-                  </pic:spPr>
-                </pic:pic>
-              </a:graphicData>
-            </a:graphic>
-          </wp:inline>
-        </w:drawing>
-      </w:r>
-    </w:p>
-    <w:p>
-      <w:pPr>
-        <w:pStyle w:val="NoSpacing"/>
-        <w:rPr>
-          <w:b/>
-        </w:rPr>
-      </w:pPr>
-      <w:r>
-        <w:rPr>
-          <w:b/>
-        </w:rPr>
-        <w:t>We use the v-bind directive</w:t>
-      </w:r>
-    </w:p>
-    <w:p>
-      <w:pPr>
-        <w:pStyle w:val="NoSpacing"/>
-      </w:pPr>
-    </w:p>
-    <w:p>
-      <w:pPr>
-        <w:pStyle w:val="NoSpacing"/>
-      </w:pPr>
-      <w:r>
-        <w:t>Let us check the browser:</w:t>
-      </w:r>
-    </w:p>
-    <w:p>
-      <w:pPr>
-        <w:pStyle w:val="NoSpacing"/>
-      </w:pPr>
-    </w:p>
-    <w:p>
-      <w:pPr>
-        <w:pStyle w:val="NoSpacing"/>
-      </w:pPr>
-      <w:r>
-        <w:rPr>
-          <w:noProof/>
-        </w:rPr>
-        <w:drawing>
-          <wp:inline distT="0" distB="0" distL="0" distR="0" wp14:anchorId="5F35F774" wp14:editId="14C45E7D">
-            <wp:extent cx="5943600" cy="3896995"/>
-            <wp:effectExtent l="0" t="0" r="0" b="8255"/>
-            <wp:docPr id="34" name="Picture 34"/>
-            <wp:cNvGraphicFramePr>
-              <a:graphicFrameLocks xmlns:a="http://schemas.openxmlformats.org/drawingml/2006/main" noChangeAspect="1"/>
-            </wp:cNvGraphicFramePr>
-            <a:graphic xmlns:a="http://schemas.openxmlformats.org/drawingml/2006/main">
-              <a:graphicData uri="http://schemas.openxmlformats.org/drawingml/2006/picture">
-                <pic:pic xmlns:pic="http://schemas.openxmlformats.org/drawingml/2006/picture">
-                  <pic:nvPicPr>
-                    <pic:cNvPr id="1" name=""/>
-                    <pic:cNvPicPr/>
-                  </pic:nvPicPr>
-                  <pic:blipFill>
-                    <a:blip r:embed="rId36"/>
-                    <a:stretch>
-                      <a:fillRect/>
-                    </a:stretch>
-                  </pic:blipFill>
-                  <pic:spPr>
-                    <a:xfrm>
-                      <a:off x="0" y="0"/>
-                      <a:ext cx="5943600" cy="3896995"/>
-                    </a:xfrm>
-                    <a:prstGeom prst="rect">
-                      <a:avLst/>
-                    </a:prstGeom>
-                  </pic:spPr>
-                </pic:pic>
-              </a:graphicData>
-            </a:graphic>
-          </wp:inline>
-        </w:drawing>
-      </w:r>
-    </w:p>
-    <w:p>
-      <w:pPr>
-        <w:pStyle w:val="NoSpacing"/>
-      </w:pPr>
-    </w:p>
-    <w:p>
-      <w:pPr>
-        <w:pStyle w:val="NoSpacing"/>
-      </w:pPr>
-      <w:r>
-        <w:t>Or Launch Chrome against Localhost:</w:t>
-      </w:r>
-    </w:p>
-    <w:p>
-      <w:pPr>
-        <w:pStyle w:val="NoSpacing"/>
-      </w:pPr>
-      <w:r>
-        <w:rPr>
-          <w:noProof/>
-        </w:rPr>
-        <w:lastRenderedPageBreak/>
-        <w:drawing>
-          <wp:inline distT="0" distB="0" distL="0" distR="0" wp14:anchorId="1B03ADFD" wp14:editId="5C6D89E9">
-            <wp:extent cx="5943600" cy="4303395"/>
-            <wp:effectExtent l="0" t="0" r="0" b="1905"/>
-            <wp:docPr id="35" name="Picture 35"/>
-            <wp:cNvGraphicFramePr>
-              <a:graphicFrameLocks xmlns:a="http://schemas.openxmlformats.org/drawingml/2006/main" noChangeAspect="1"/>
-            </wp:cNvGraphicFramePr>
-            <a:graphic xmlns:a="http://schemas.openxmlformats.org/drawingml/2006/main">
-              <a:graphicData uri="http://schemas.openxmlformats.org/drawingml/2006/picture">
-                <pic:pic xmlns:pic="http://schemas.openxmlformats.org/drawingml/2006/picture">
-                  <pic:nvPicPr>
-                    <pic:cNvPr id="1" name=""/>
-                    <pic:cNvPicPr/>
-                  </pic:nvPicPr>
-                  <pic:blipFill>
-                    <a:blip r:embed="rId37"/>
-                    <a:stretch>
-                      <a:fillRect/>
-                    </a:stretch>
-                  </pic:blipFill>
-                  <pic:spPr>
-                    <a:xfrm>
-                      <a:off x="0" y="0"/>
-                      <a:ext cx="5943600" cy="4303395"/>
-                    </a:xfrm>
-                    <a:prstGeom prst="rect">
-                      <a:avLst/>
-                    </a:prstGeom>
-                  </pic:spPr>
-                </pic:pic>
-              </a:graphicData>
-            </a:graphic>
-          </wp:inline>
-        </w:drawing>
-      </w:r>
-    </w:p>
-    <w:p>
-      <w:pPr>
-        <w:pStyle w:val="NoSpacing"/>
-      </w:pPr>
-    </w:p>
-    <w:p>
-      <w:pPr>
-        <w:pStyle w:val="NoSpacing"/>
-      </w:pPr>
-      <w:r>
-        <w:t>We use v-bind</w:t>
-      </w:r>
-    </w:p>
-    <w:p>
-      <w:pPr>
-        <w:pStyle w:val="NoSpacing"/>
-      </w:pPr>
-      <w:r>
-        <w:t>To Dynamically bind an attribute to an expression</w:t>
-      </w:r>
-    </w:p>
-    <w:p>
-      <w:pPr>
-        <w:pStyle w:val="NoSpacing"/>
-      </w:pPr>
-    </w:p>
-    <w:p>
-      <w:pPr>
-        <w:pStyle w:val="NoSpacing"/>
-      </w:pPr>
-      <w:r>
-        <w:t xml:space="preserve">Attribute is </w:t>
-      </w:r>
-      <w:r>
-        <w:tab/>
-      </w:r>
-      <w:proofErr w:type="spellStart"/>
-      <w:r>
-        <w:t>src</w:t>
-      </w:r>
-      <w:proofErr w:type="spellEnd"/>
-    </w:p>
-    <w:p>
-      <w:pPr>
-        <w:pStyle w:val="NoSpacing"/>
-      </w:pPr>
-      <w:r>
-        <w:t xml:space="preserve">Expression is </w:t>
-      </w:r>
-      <w:r>
-        <w:tab/>
-        <w:t>“image”</w:t>
-      </w:r>
-    </w:p>
-    <w:p>
-      <w:pPr>
-        <w:pStyle w:val="NoSpacing"/>
-      </w:pPr>
-    </w:p>
-    <w:p>
-      <w:pPr>
-        <w:pStyle w:val="NoSpacing"/>
-      </w:pPr>
-      <w:r>
-        <w:t>Or this is the same as a {{}} example</w:t>
-      </w:r>
-    </w:p>
-    <w:p>
-      <w:pPr>
-        <w:pStyle w:val="NoSpacing"/>
-      </w:pPr>
-      <w:r>
-        <w:rPr>
-          <w:noProof/>
-        </w:rPr>
-        <w:drawing>
-          <wp:inline distT="0" distB="0" distL="0" distR="0" wp14:anchorId="09115050" wp14:editId="24BD70D7">
-            <wp:extent cx="5943600" cy="2092325"/>
-            <wp:effectExtent l="0" t="0" r="0" b="3175"/>
-            <wp:docPr id="36" name="Picture 36"/>
-            <wp:cNvGraphicFramePr>
-              <a:graphicFrameLocks xmlns:a="http://schemas.openxmlformats.org/drawingml/2006/main" noChangeAspect="1"/>
-            </wp:cNvGraphicFramePr>
-            <a:graphic xmlns:a="http://schemas.openxmlformats.org/drawingml/2006/main">
-              <a:graphicData uri="http://schemas.openxmlformats.org/drawingml/2006/picture">
-                <pic:pic xmlns:pic="http://schemas.openxmlformats.org/drawingml/2006/picture">
-                  <pic:nvPicPr>
-                    <pic:cNvPr id="1" name=""/>
-                    <pic:cNvPicPr/>
-                  </pic:nvPicPr>
-                  <pic:blipFill>
-                    <a:blip r:embed="rId38"/>
-                    <a:stretch>
-                      <a:fillRect/>
-                    </a:stretch>
-                  </pic:blipFill>
-                  <pic:spPr>
-                    <a:xfrm>
-                      <a:off x="0" y="0"/>
-                      <a:ext cx="5943600" cy="2092325"/>
-                    </a:xfrm>
-                    <a:prstGeom prst="rect">
-                      <a:avLst/>
-                    </a:prstGeom>
-                  </pic:spPr>
-                </pic:pic>
-              </a:graphicData>
-            </a:graphic>
-          </wp:inline>
-        </w:drawing>
-      </w:r>
-    </w:p>
-    <w:p>
-      <w:pPr>
-        <w:pStyle w:val="NoSpacing"/>
-      </w:pPr>
-    </w:p>
-    <w:p>
-      <w:pPr>
-        <w:pStyle w:val="NoSpacing"/>
-      </w:pPr>
-      <w:r>
-        <w:rPr>
-          <w:noProof/>
-        </w:rPr>
-        <w:lastRenderedPageBreak/>
-        <w:drawing>
-          <wp:inline distT="0" distB="0" distL="0" distR="0" wp14:anchorId="1A594822" wp14:editId="3D6D6EDA">
-            <wp:extent cx="5943600" cy="3343910"/>
-            <wp:effectExtent l="0" t="0" r="0" b="8890"/>
-            <wp:docPr id="37" name="Picture 37"/>
-            <wp:cNvGraphicFramePr>
-              <a:graphicFrameLocks xmlns:a="http://schemas.openxmlformats.org/drawingml/2006/main" noChangeAspect="1"/>
-            </wp:cNvGraphicFramePr>
-            <a:graphic xmlns:a="http://schemas.openxmlformats.org/drawingml/2006/main">
-              <a:graphicData uri="http://schemas.openxmlformats.org/drawingml/2006/picture">
-                <pic:pic xmlns:pic="http://schemas.openxmlformats.org/drawingml/2006/picture">
-                  <pic:nvPicPr>
-                    <pic:cNvPr id="1" name=""/>
-                    <pic:cNvPicPr/>
-                  </pic:nvPicPr>
-                  <pic:blipFill>
-                    <a:blip r:embed="rId39"/>
-                    <a:stretch>
-                      <a:fillRect/>
-                    </a:stretch>
-                  </pic:blipFill>
-                  <pic:spPr>
-                    <a:xfrm>
-                      <a:off x="0" y="0"/>
-                      <a:ext cx="5943600" cy="3343910"/>
-                    </a:xfrm>
-                    <a:prstGeom prst="rect">
-                      <a:avLst/>
-                    </a:prstGeom>
-                  </pic:spPr>
-                </pic:pic>
-              </a:graphicData>
-            </a:graphic>
-          </wp:inline>
-        </w:drawing>
-      </w:r>
-    </w:p>
-    <w:p>
-      <w:pPr>
-        <w:pStyle w:val="NoSpacing"/>
-      </w:pPr>
-    </w:p>
-    <w:p>
-      <w:pPr>
-        <w:pStyle w:val="NoSpacing"/>
-      </w:pPr>
-      <w:r>
-        <w:t>There is a shorthand for v-bind expressions:</w:t>
-      </w:r>
-    </w:p>
-    <w:p>
-      <w:pPr>
-        <w:pStyle w:val="NoSpacing"/>
-      </w:pPr>
-      <w:r>
-        <w:rPr>
-          <w:noProof/>
-        </w:rPr>
-        <w:drawing>
-          <wp:inline distT="0" distB="0" distL="0" distR="0" wp14:anchorId="07A2D562" wp14:editId="29C8DE33">
-            <wp:extent cx="2124075" cy="561975"/>
-            <wp:effectExtent l="0" t="0" r="9525" b="9525"/>
-            <wp:docPr id="38" name="Picture 38"/>
-            <wp:cNvGraphicFramePr>
-              <a:graphicFrameLocks xmlns:a="http://schemas.openxmlformats.org/drawingml/2006/main" noChangeAspect="1"/>
-            </wp:cNvGraphicFramePr>
-            <a:graphic xmlns:a="http://schemas.openxmlformats.org/drawingml/2006/main">
-              <a:graphicData uri="http://schemas.openxmlformats.org/drawingml/2006/picture">
-                <pic:pic xmlns:pic="http://schemas.openxmlformats.org/drawingml/2006/picture">
-                  <pic:nvPicPr>
-                    <pic:cNvPr id="1" name=""/>
-                    <pic:cNvPicPr/>
-                  </pic:nvPicPr>
-                  <pic:blipFill>
-                    <a:blip r:embed="rId40"/>
-                    <a:stretch>
-                      <a:fillRect/>
-                    </a:stretch>
-                  </pic:blipFill>
-                  <pic:spPr>
-                    <a:xfrm>
-                      <a:off x="0" y="0"/>
-                      <a:ext cx="2124075" cy="561975"/>
-                    </a:xfrm>
-                    <a:prstGeom prst="rect">
-                      <a:avLst/>
-                    </a:prstGeom>
-                  </pic:spPr>
-                </pic:pic>
-              </a:graphicData>
-            </a:graphic>
-          </wp:inline>
-        </w:drawing>
-      </w:r>
-    </w:p>
-    <w:p>
-      <w:pPr>
-        <w:pStyle w:val="NoSpacing"/>
-      </w:pPr>
-    </w:p>
-    <w:p>
-      <w:pPr>
-        <w:pStyle w:val="NoSpacing"/>
-      </w:pPr>
-      <w:r>
-        <w:t>Other examples for v-bind</w:t>
-      </w:r>
-    </w:p>
-    <w:p>
-      <w:pPr>
-        <w:pStyle w:val="NoSpacing"/>
-      </w:pPr>
-      <w:r>
-        <w:rPr>
-          <w:noProof/>
-        </w:rPr>
-        <w:drawing>
-          <wp:inline distT="0" distB="0" distL="0" distR="0" wp14:anchorId="0C58609C" wp14:editId="0897A89C">
-            <wp:extent cx="5943600" cy="2841625"/>
-            <wp:effectExtent l="0" t="0" r="0" b="0"/>
-            <wp:docPr id="39" name="Picture 39"/>
-            <wp:cNvGraphicFramePr>
-              <a:graphicFrameLocks xmlns:a="http://schemas.openxmlformats.org/drawingml/2006/main" noChangeAspect="1"/>
-            </wp:cNvGraphicFramePr>
-            <a:graphic xmlns:a="http://schemas.openxmlformats.org/drawingml/2006/main">
-              <a:graphicData uri="http://schemas.openxmlformats.org/drawingml/2006/picture">
-                <pic:pic xmlns:pic="http://schemas.openxmlformats.org/drawingml/2006/picture">
-                  <pic:nvPicPr>
-                    <pic:cNvPr id="1" name=""/>
-                    <pic:cNvPicPr/>
-                  </pic:nvPicPr>
-                  <pic:blipFill>
-                    <a:blip r:embed="rId41"/>
-                    <a:stretch>
-                      <a:fillRect/>
-                    </a:stretch>
-                  </pic:blipFill>
-                  <pic:spPr>
-                    <a:xfrm>
-                      <a:off x="0" y="0"/>
-                      <a:ext cx="5943600" cy="2841625"/>
-                    </a:xfrm>
-                    <a:prstGeom prst="rect">
-                      <a:avLst/>
-                    </a:prstGeom>
-                  </pic:spPr>
-                </pic:pic>
-              </a:graphicData>
-            </a:graphic>
-          </wp:inline>
-        </w:drawing>
-      </w:r>
-    </w:p>
-    <w:p>
-      <w:pPr>
-        <w:pStyle w:val="NoSpacing"/>
-      </w:pPr>
-    </w:p>
-    <w:p>
-      <w:pPr>
-        <w:pStyle w:val="NoSpacing"/>
-      </w:pPr>
-      <w:r>
-        <w:rPr>
-          <w:noProof/>
-        </w:rPr>
-        <w:lastRenderedPageBreak/>
-        <w:drawing>
-          <wp:inline distT="0" distB="0" distL="0" distR="0" wp14:anchorId="30E55A4A" wp14:editId="1D31B13C">
-            <wp:extent cx="5943600" cy="875030"/>
-            <wp:effectExtent l="0" t="0" r="0" b="1270"/>
-            <wp:docPr id="40" name="Picture 40"/>
-            <wp:cNvGraphicFramePr>
-              <a:graphicFrameLocks xmlns:a="http://schemas.openxmlformats.org/drawingml/2006/main" noChangeAspect="1"/>
-            </wp:cNvGraphicFramePr>
-            <a:graphic xmlns:a="http://schemas.openxmlformats.org/drawingml/2006/main">
-              <a:graphicData uri="http://schemas.openxmlformats.org/drawingml/2006/picture">
-                <pic:pic xmlns:pic="http://schemas.openxmlformats.org/drawingml/2006/picture">
-                  <pic:nvPicPr>
-                    <pic:cNvPr id="1" name=""/>
-                    <pic:cNvPicPr/>
-                  </pic:nvPicPr>
-                  <pic:blipFill>
-                    <a:blip r:embed="rId42"/>
-                    <a:stretch>
-                      <a:fillRect/>
-                    </a:stretch>
-                  </pic:blipFill>
-                  <pic:spPr>
-                    <a:xfrm>
-                      <a:off x="0" y="0"/>
-                      <a:ext cx="5943600" cy="875030"/>
-                    </a:xfrm>
-                    <a:prstGeom prst="rect">
-                      <a:avLst/>
-                    </a:prstGeom>
-                  </pic:spPr>
-                </pic:pic>
-              </a:graphicData>
-            </a:graphic>
-          </wp:inline>
-        </w:drawing>
-      </w:r>
-    </w:p>
-    <w:p>
-      <w:pPr>
-        <w:pStyle w:val="NoSpacing"/>
-      </w:pPr>
-    </w:p>
-    <w:p>
-      <w:pPr>
-        <w:pStyle w:val="NoSpacing"/>
-      </w:pPr>
-      <w:r>
-        <w:rPr>
-          <w:noProof/>
-        </w:rPr>
-        <w:drawing>
-          <wp:inline distT="0" distB="0" distL="0" distR="0" wp14:anchorId="680AE757" wp14:editId="0D738E51">
-            <wp:extent cx="3695700" cy="1343025"/>
-            <wp:effectExtent l="0" t="0" r="0" b="9525"/>
-            <wp:docPr id="42" name="Picture 42"/>
-            <wp:cNvGraphicFramePr>
-              <a:graphicFrameLocks xmlns:a="http://schemas.openxmlformats.org/drawingml/2006/main" noChangeAspect="1"/>
-            </wp:cNvGraphicFramePr>
-            <a:graphic xmlns:a="http://schemas.openxmlformats.org/drawingml/2006/main">
-              <a:graphicData uri="http://schemas.openxmlformats.org/drawingml/2006/picture">
-                <pic:pic xmlns:pic="http://schemas.openxmlformats.org/drawingml/2006/picture">
-                  <pic:nvPicPr>
-                    <pic:cNvPr id="1" name=""/>
-                    <pic:cNvPicPr/>
-                  </pic:nvPicPr>
-                  <pic:blipFill>
-                    <a:blip r:embed="rId43"/>
-                    <a:stretch>
-                      <a:fillRect/>
-                    </a:stretch>
-                  </pic:blipFill>
-                  <pic:spPr>
-                    <a:xfrm>
-                      <a:off x="0" y="0"/>
-                      <a:ext cx="3695700" cy="1343025"/>
-                    </a:xfrm>
-                    <a:prstGeom prst="rect">
-                      <a:avLst/>
-                    </a:prstGeom>
-                  </pic:spPr>
-                </pic:pic>
-              </a:graphicData>
-            </a:graphic>
-          </wp:inline>
-        </w:drawing>
-      </w:r>
-    </w:p>
-    <w:p>
-      <w:pPr>
-        <w:pStyle w:val="NoSpacing"/>
-      </w:pPr>
-      <w:r>
-        <w:rPr>
-          <w:noProof/>
-        </w:rPr>
-        <w:drawing>
-          <wp:inline distT="0" distB="0" distL="0" distR="0" wp14:anchorId="79D93BED" wp14:editId="3C5AC948">
-            <wp:extent cx="2447925" cy="742950"/>
-            <wp:effectExtent l="0" t="0" r="9525" b="0"/>
-            <wp:docPr id="43" name="Picture 43"/>
-            <wp:cNvGraphicFramePr>
-              <a:graphicFrameLocks xmlns:a="http://schemas.openxmlformats.org/drawingml/2006/main" noChangeAspect="1"/>
-            </wp:cNvGraphicFramePr>
-            <a:graphic xmlns:a="http://schemas.openxmlformats.org/drawingml/2006/main">
-              <a:graphicData uri="http://schemas.openxmlformats.org/drawingml/2006/picture">
-                <pic:pic xmlns:pic="http://schemas.openxmlformats.org/drawingml/2006/picture">
-                  <pic:nvPicPr>
-                    <pic:cNvPr id="1" name=""/>
-                    <pic:cNvPicPr/>
-                  </pic:nvPicPr>
-                  <pic:blipFill>
-                    <a:blip r:embed="rId44"/>
-                    <a:stretch>
-                      <a:fillRect/>
-                    </a:stretch>
-                  </pic:blipFill>
-                  <pic:spPr>
-                    <a:xfrm>
-                      <a:off x="0" y="0"/>
-                      <a:ext cx="2447925" cy="742950"/>
-                    </a:xfrm>
-                    <a:prstGeom prst="rect">
-                      <a:avLst/>
-                    </a:prstGeom>
-                  </pic:spPr>
-                </pic:pic>
-              </a:graphicData>
-            </a:graphic>
-          </wp:inline>
-        </w:drawing>
-      </w:r>
-    </w:p>
-    <w:p>
-      <w:pPr>
-        <w:pStyle w:val="NoSpacing"/>
-      </w:pPr>
-    </w:p>
-    <w:p>
-      <w:pPr>
-        <w:pStyle w:val="NoSpacing"/>
-      </w:pPr>
-      <w:r>
-        <w:t>Using the File Path:</w:t>
-      </w:r>
-    </w:p>
-    <w:p>
-      <w:pPr>
-        <w:pStyle w:val="NoSpacing"/>
-      </w:pPr>
-      <w:r>
-        <w:t>file:///C:/Users/jcog.000/Documents/Virtual%20Pair%20Programmers/VueJS/Vue_GitHub/Intro-to-Vue-3/index.html</w:t>
-      </w:r>
-    </w:p>
-    <w:p>
-      <w:pPr>
-        <w:pStyle w:val="NoSpacing"/>
-      </w:pPr>
-    </w:p>
-    <w:p>
-      <w:pPr>
-        <w:pStyle w:val="NoSpacing"/>
-      </w:pPr>
-      <w:r>
-        <w:rPr>
-          <w:noProof/>
-        </w:rPr>
-        <w:lastRenderedPageBreak/>
-        <w:drawing>
-          <wp:inline distT="0" distB="0" distL="0" distR="0" wp14:anchorId="3269ACEC" wp14:editId="426EFFAB">
-            <wp:extent cx="5248275" cy="5305425"/>
-            <wp:effectExtent l="0" t="0" r="9525" b="9525"/>
-            <wp:docPr id="44" name="Picture 44"/>
-            <wp:cNvGraphicFramePr>
-              <a:graphicFrameLocks xmlns:a="http://schemas.openxmlformats.org/drawingml/2006/main" noChangeAspect="1"/>
-            </wp:cNvGraphicFramePr>
-            <a:graphic xmlns:a="http://schemas.openxmlformats.org/drawingml/2006/main">
-              <a:graphicData uri="http://schemas.openxmlformats.org/drawingml/2006/picture">
-                <pic:pic xmlns:pic="http://schemas.openxmlformats.org/drawingml/2006/picture">
-                  <pic:nvPicPr>
-                    <pic:cNvPr id="1" name=""/>
-                    <pic:cNvPicPr/>
-                  </pic:nvPicPr>
-                  <pic:blipFill>
-                    <a:blip r:embed="rId45"/>
-                    <a:stretch>
-                      <a:fillRect/>
-                    </a:stretch>
-                  </pic:blipFill>
-                  <pic:spPr>
-                    <a:xfrm>
-                      <a:off x="0" y="0"/>
-                      <a:ext cx="5248275" cy="5305425"/>
-                    </a:xfrm>
-                    <a:prstGeom prst="rect">
-                      <a:avLst/>
-                    </a:prstGeom>
-                  </pic:spPr>
-                </pic:pic>
-              </a:graphicData>
-            </a:graphic>
-          </wp:inline>
-        </w:drawing>
-      </w:r>
-    </w:p>
-    <w:p>
-      <w:pPr>
-        <w:pStyle w:val="NoSpacing"/>
-      </w:pPr>
-    </w:p>
-    <w:p>
-      <w:pPr>
-        <w:pStyle w:val="NoSpacing"/>
-      </w:pPr>
-      <w:r>
-        <w:t>Click the google.com</w:t>
-      </w:r>
-    </w:p>
-    <w:p>
-      <w:pPr>
-        <w:pStyle w:val="NoSpacing"/>
-      </w:pPr>
-    </w:p>
-    <w:p>
-      <w:pPr>
-        <w:pStyle w:val="NoSpacing"/>
-      </w:pPr>
-      <w:r>
-        <w:rPr>
-          <w:noProof/>
-        </w:rPr>
-        <w:lastRenderedPageBreak/>
-        <w:drawing>
-          <wp:inline distT="0" distB="0" distL="0" distR="0" wp14:anchorId="4CC0054F" wp14:editId="48B6E0C1">
-            <wp:extent cx="5943600" cy="2694305"/>
-            <wp:effectExtent l="0" t="0" r="0" b="0"/>
-            <wp:docPr id="45" name="Picture 45"/>
-            <wp:cNvGraphicFramePr>
-              <a:graphicFrameLocks xmlns:a="http://schemas.openxmlformats.org/drawingml/2006/main" noChangeAspect="1"/>
-            </wp:cNvGraphicFramePr>
-            <a:graphic xmlns:a="http://schemas.openxmlformats.org/drawingml/2006/main">
-              <a:graphicData uri="http://schemas.openxmlformats.org/drawingml/2006/picture">
-                <pic:pic xmlns:pic="http://schemas.openxmlformats.org/drawingml/2006/picture">
-                  <pic:nvPicPr>
-                    <pic:cNvPr id="1" name=""/>
-                    <pic:cNvPicPr/>
-                  </pic:nvPicPr>
-                  <pic:blipFill>
-                    <a:blip r:embed="rId46"/>
-                    <a:stretch>
-                      <a:fillRect/>
-                    </a:stretch>
-                  </pic:blipFill>
-                  <pic:spPr>
-                    <a:xfrm>
-                      <a:off x="0" y="0"/>
-                      <a:ext cx="5943600" cy="2694305"/>
-                    </a:xfrm>
-                    <a:prstGeom prst="rect">
-                      <a:avLst/>
-                    </a:prstGeom>
-                  </pic:spPr>
-                </pic:pic>
-              </a:graphicData>
-            </a:graphic>
-          </wp:inline>
-        </w:drawing>
-      </w:r>
-    </w:p>
-    <w:p>
-      <w:pPr>
-        <w:pStyle w:val="NoSpacing"/>
-      </w:pPr>
-    </w:p>
-    <w:p>
-      <w:pPr>
-        <w:pStyle w:val="NoSpacing"/>
-      </w:pPr>
-    </w:p>
     <w:sectPr>
-      <w:footerReference w:type="default" r:id="rId47"/>
+      <w:footerReference w:type="default" r:id="rId28"/>
       <w:pgSz w:w="12240" w:h="15840"/>
       <w:pgMar w:top="1440" w:right="1440" w:bottom="1440" w:left="1440" w:header="720" w:footer="720" w:gutter="0"/>
       <w:cols w:space="720"/>
@@ -2965,7 +1617,7 @@
           <w:rPr>
             <w:noProof/>
           </w:rPr>
-          <w:t>7</w:t>
+          <w:t>6</w:t>
         </w:r>
         <w:r>
           <w:rPr>

</xml_diff>